<commit_message>
Proposal 2 with changes unmarked
</commit_message>
<xml_diff>
--- a/ProjectProposal2.docx
+++ b/ProjectProposal2.docx
@@ -204,7 +204,16 @@
             <w:sz w:val="24"/>
             <w:szCs w:val="24"/>
           </w:rPr>
-          <w:t xml:space="preserve">hosts of open </w:t>
+          <w:t xml:space="preserve">hosts </w:t>
+        </w:r>
+        <w:bookmarkStart w:id="9" w:name="_GoBack"/>
+        <w:bookmarkEnd w:id="9"/>
+        <w:r>
+          <w:rPr>
+            <w:sz w:val="24"/>
+            <w:szCs w:val="24"/>
+          </w:rPr>
+          <w:t xml:space="preserve">of open </w:t>
         </w:r>
         <w:proofErr w:type="spellStart"/>
         <w:r>
@@ -223,7 +232,7 @@
           <w:t xml:space="preserve"> </w:t>
         </w:r>
       </w:ins>
-      <w:ins w:id="9" w:author="Stephen Benson" w:date="2017-02-14T20:32:00Z">
+      <w:ins w:id="10" w:author="Stephen Benson" w:date="2017-02-14T20:32:00Z">
         <w:r>
           <w:rPr>
             <w:sz w:val="24"/>
@@ -279,7 +288,7 @@
         <w:pStyle w:val="normal0"/>
         <w:ind w:firstLine="720"/>
         <w:rPr>
-          <w:ins w:id="10" w:author="Stephen Benson" w:date="2017-02-14T20:22:00Z"/>
+          <w:ins w:id="11" w:author="Stephen Benson" w:date="2017-02-14T20:22:00Z"/>
           <w:sz w:val="24"/>
           <w:szCs w:val="24"/>
         </w:rPr>
@@ -316,12 +325,12 @@
         <w:rPr>
           <w:sz w:val="24"/>
           <w:szCs w:val="24"/>
-          <w:rPrChange w:id="11" w:author="Stephen Benson" w:date="2017-02-14T20:24:00Z">
+          <w:rPrChange w:id="12" w:author="Stephen Benson" w:date="2017-02-14T20:24:00Z">
             <w:rPr/>
           </w:rPrChange>
         </w:rPr>
       </w:pPr>
-      <w:ins w:id="12" w:author="Stephen Benson" w:date="2017-02-14T20:24:00Z">
+      <w:ins w:id="13" w:author="Stephen Benson" w:date="2017-02-14T20:24:00Z">
         <w:r>
           <w:rPr>
             <w:sz w:val="24"/>
@@ -346,7 +355,7 @@
           <w:t xml:space="preserve">‘ are a venue for beginning comedians to practice and hone their stand up comedy skills. </w:t>
         </w:r>
       </w:ins>
-      <w:ins w:id="13" w:author="Stephen Benson" w:date="2017-02-14T20:25:00Z">
+      <w:ins w:id="14" w:author="Stephen Benson" w:date="2017-02-14T20:25:00Z">
         <w:r>
           <w:rPr>
             <w:sz w:val="24"/>
@@ -355,7 +364,7 @@
           <w:t xml:space="preserve">It is from this venue that comedians will move on to book their own shows and launch their careers in standup comedy. </w:t>
         </w:r>
       </w:ins>
-      <w:ins w:id="14" w:author="Stephen Benson" w:date="2017-02-14T20:24:00Z">
+      <w:ins w:id="15" w:author="Stephen Benson" w:date="2017-02-14T20:24:00Z">
         <w:r>
           <w:rPr>
             <w:sz w:val="24"/>
@@ -364,7 +373,7 @@
           <w:t xml:space="preserve">However, </w:t>
         </w:r>
       </w:ins>
-      <w:del w:id="15" w:author="Stephen Benson" w:date="2017-02-14T20:24:00Z">
+      <w:del w:id="16" w:author="Stephen Benson" w:date="2017-02-14T20:24:00Z">
         <w:r>
           <w:rPr>
             <w:sz w:val="24"/>
@@ -373,7 +382,7 @@
           <w:delText xml:space="preserve">The </w:delText>
         </w:r>
       </w:del>
-      <w:ins w:id="16" w:author="Stephen Benson" w:date="2017-02-14T20:24:00Z">
+      <w:ins w:id="17" w:author="Stephen Benson" w:date="2017-02-14T20:24:00Z">
         <w:r>
           <w:rPr>
             <w:sz w:val="24"/>
@@ -389,7 +398,7 @@
         </w:rPr>
         <w:t xml:space="preserve">current state of open </w:t>
       </w:r>
-      <w:commentRangeStart w:id="17"/>
+      <w:commentRangeStart w:id="18"/>
       <w:proofErr w:type="spellStart"/>
       <w:r>
         <w:rPr>
@@ -398,13 +407,13 @@
         </w:rPr>
         <w:t>mic</w:t>
       </w:r>
-      <w:commentRangeEnd w:id="17"/>
+      <w:commentRangeEnd w:id="18"/>
       <w:proofErr w:type="spellEnd"/>
       <w:r>
         <w:rPr>
           <w:rStyle w:val="CommentReference"/>
         </w:rPr>
-        <w:commentReference w:id="17"/>
+        <w:commentReference w:id="18"/>
       </w:r>
       <w:r>
         <w:rPr>
@@ -413,7 +422,7 @@
         </w:rPr>
         <w:t xml:space="preserve"> comedy is messy and disorganized</w:t>
       </w:r>
-      <w:del w:id="18" w:author="Modifica, Lisa" w:date="2017-01-23T13:58:00Z">
+      <w:del w:id="19" w:author="Modifica, Lisa" w:date="2017-01-23T13:58:00Z">
         <w:r>
           <w:rPr>
             <w:sz w:val="24"/>
@@ -429,7 +438,7 @@
         </w:rPr>
         <w:t xml:space="preserve"> and for </w:t>
       </w:r>
-      <w:del w:id="19" w:author="Stephen Benson" w:date="2017-02-14T20:24:00Z">
+      <w:del w:id="20" w:author="Stephen Benson" w:date="2017-02-14T20:24:00Z">
         <w:r>
           <w:rPr>
             <w:sz w:val="24"/>
@@ -438,7 +447,7 @@
           <w:delText xml:space="preserve">new </w:delText>
         </w:r>
       </w:del>
-      <w:del w:id="20" w:author="Stephen Benson" w:date="2017-02-15T19:34:00Z">
+      <w:del w:id="21" w:author="Stephen Benson" w:date="2017-02-15T19:34:00Z">
         <w:r>
           <w:rPr>
             <w:sz w:val="24"/>
@@ -447,7 +456,7 @@
           <w:delText>comic</w:delText>
         </w:r>
       </w:del>
-      <w:ins w:id="21" w:author="Stephen Benson" w:date="2017-02-15T19:34:00Z">
+      <w:ins w:id="22" w:author="Stephen Benson" w:date="2017-02-15T19:34:00Z">
         <w:r>
           <w:rPr>
             <w:sz w:val="24"/>
@@ -463,7 +472,7 @@
         </w:rPr>
         <w:t xml:space="preserve">s </w:t>
       </w:r>
-      <w:del w:id="22" w:author="Stephen Benson" w:date="2017-02-14T20:24:00Z">
+      <w:del w:id="23" w:author="Stephen Benson" w:date="2017-02-14T20:24:00Z">
         <w:r>
           <w:rPr>
             <w:sz w:val="24"/>
@@ -479,7 +488,7 @@
         </w:rPr>
         <w:t>coming to a new area</w:t>
       </w:r>
-      <w:ins w:id="23" w:author="Modifica, Lisa" w:date="2017-01-23T13:58:00Z">
+      <w:ins w:id="24" w:author="Modifica, Lisa" w:date="2017-01-23T13:58:00Z">
         <w:r>
           <w:rPr>
             <w:sz w:val="24"/>
@@ -649,7 +658,7 @@
         <w:pStyle w:val="normal0"/>
         <w:ind w:firstLine="720"/>
       </w:pPr>
-      <w:del w:id="24" w:author="Stephen Benson" w:date="2017-02-14T20:28:00Z">
+      <w:del w:id="25" w:author="Stephen Benson" w:date="2017-02-14T20:28:00Z">
         <w:r>
           <w:rPr>
             <w:sz w:val="24"/>
@@ -658,7 +667,7 @@
           <w:delText>This system is problematic for a number of reasons</w:delText>
         </w:r>
       </w:del>
-      <w:ins w:id="25" w:author="Stephen Benson" w:date="2017-02-14T20:28:00Z">
+      <w:ins w:id="26" w:author="Stephen Benson" w:date="2017-02-14T20:28:00Z">
         <w:r>
           <w:rPr>
             <w:sz w:val="24"/>
@@ -674,7 +683,7 @@
         </w:rPr>
         <w:t>.</w:t>
       </w:r>
-      <w:ins w:id="26" w:author="Stephen Benson" w:date="2017-02-14T20:28:00Z">
+      <w:ins w:id="27" w:author="Stephen Benson" w:date="2017-02-14T20:28:00Z">
         <w:r>
           <w:rPr>
             <w:sz w:val="24"/>
@@ -706,7 +715,7 @@
         </w:rPr>
         <w:t xml:space="preserve"> The information display is cluttered and tough to scan</w:t>
       </w:r>
-      <w:del w:id="27" w:author="Modifica, Lisa" w:date="2017-01-23T14:03:00Z">
+      <w:del w:id="28" w:author="Modifica, Lisa" w:date="2017-01-23T14:03:00Z">
         <w:r>
           <w:rPr>
             <w:sz w:val="24"/>
@@ -722,7 +731,7 @@
         </w:rPr>
         <w:t xml:space="preserve"> and gives no quick indication as to where any of these </w:t>
       </w:r>
-      <w:ins w:id="28" w:author="Modifica, Lisa" w:date="2017-01-23T14:03:00Z">
+      <w:ins w:id="29" w:author="Modifica, Lisa" w:date="2017-01-23T14:03:00Z">
         <w:r>
           <w:rPr>
             <w:sz w:val="24"/>
@@ -747,7 +756,7 @@
         </w:rPr>
         <w:t xml:space="preserve"> are located. Another issue is the appointment of the Facebook group as the nexus of information for a comedy scene. These groups follow no standard naming convention</w:t>
       </w:r>
-      <w:del w:id="29" w:author="Modifica, Lisa" w:date="2017-01-23T14:23:00Z">
+      <w:del w:id="30" w:author="Modifica, Lisa" w:date="2017-01-23T14:23:00Z">
         <w:r>
           <w:rPr>
             <w:sz w:val="24"/>
@@ -763,7 +772,7 @@
         </w:rPr>
         <w:t xml:space="preserve"> and can be difficult to find. For example, in San Francisco, the Facebook group is titled “Bay Area Comedy Network”. In Seattle, the Facebook group is called “Northwest Comedians”, and in Denver, the Facebook group is called “Colorado Comedy Coop”. As one can imagine, coming to one of these </w:t>
       </w:r>
-      <w:commentRangeStart w:id="30"/>
+      <w:commentRangeStart w:id="31"/>
       <w:r>
         <w:rPr>
           <w:sz w:val="24"/>
@@ -771,12 +780,12 @@
         </w:rPr>
         <w:t>cities</w:t>
       </w:r>
-      <w:commentRangeEnd w:id="30"/>
+      <w:commentRangeEnd w:id="31"/>
       <w:r>
         <w:rPr>
           <w:rStyle w:val="CommentReference"/>
         </w:rPr>
-        <w:commentReference w:id="30"/>
+        <w:commentReference w:id="31"/>
       </w:r>
       <w:r>
         <w:rPr>
@@ -785,8 +794,8 @@
         </w:rPr>
         <w:t xml:space="preserve"> and looking for the main Facebook group can be difficult when </w:t>
       </w:r>
-      <w:commentRangeStart w:id="31"/>
-      <w:del w:id="32" w:author="Stephen Benson" w:date="2017-02-14T20:28:00Z">
+      <w:commentRangeStart w:id="32"/>
+      <w:del w:id="33" w:author="Stephen Benson" w:date="2017-02-14T20:28:00Z">
         <w:r>
           <w:rPr>
             <w:sz w:val="24"/>
@@ -794,12 +803,12 @@
           </w:rPr>
           <w:delText>one</w:delText>
         </w:r>
-        <w:commentRangeEnd w:id="31"/>
+        <w:commentRangeEnd w:id="32"/>
         <w:r>
           <w:rPr>
             <w:rStyle w:val="CommentReference"/>
           </w:rPr>
-          <w:commentReference w:id="31"/>
+          <w:commentReference w:id="32"/>
         </w:r>
         <w:r>
           <w:rPr>
@@ -809,7 +818,7 @@
           <w:delText xml:space="preserve"> </w:delText>
         </w:r>
       </w:del>
-      <w:ins w:id="33" w:author="Stephen Benson" w:date="2017-02-14T20:28:00Z">
+      <w:ins w:id="34" w:author="Stephen Benson" w:date="2017-02-14T20:28:00Z">
         <w:r>
           <w:rPr>
             <w:sz w:val="24"/>
@@ -841,7 +850,7 @@
         </w:rPr>
         <w:t xml:space="preserve"> will address these issues by </w:t>
       </w:r>
-      <w:del w:id="34" w:author="Stephen Benson" w:date="2017-02-14T20:35:00Z">
+      <w:del w:id="35" w:author="Stephen Benson" w:date="2017-02-14T20:35:00Z">
         <w:r>
           <w:rPr>
             <w:sz w:val="24"/>
@@ -850,7 +859,7 @@
           <w:delText xml:space="preserve">providing </w:delText>
         </w:r>
       </w:del>
-      <w:ins w:id="35" w:author="Stephen Benson" w:date="2017-02-14T20:35:00Z">
+      <w:ins w:id="36" w:author="Stephen Benson" w:date="2017-02-14T20:35:00Z">
         <w:r>
           <w:rPr>
             <w:sz w:val="24"/>
@@ -875,7 +884,7 @@
           <w:t xml:space="preserve"> (thus cutting out </w:t>
         </w:r>
       </w:ins>
-      <w:ins w:id="36" w:author="Stephen Benson" w:date="2017-02-14T20:36:00Z">
+      <w:ins w:id="37" w:author="Stephen Benson" w:date="2017-02-14T20:36:00Z">
         <w:r>
           <w:rPr>
             <w:sz w:val="24"/>
@@ -884,7 +893,7 @@
           <w:t>a host</w:t>
         </w:r>
       </w:ins>
-      <w:ins w:id="37" w:author="Stephen Benson" w:date="2017-02-14T20:37:00Z">
+      <w:ins w:id="38" w:author="Stephen Benson" w:date="2017-02-14T20:37:00Z">
         <w:r>
           <w:rPr>
             <w:sz w:val="24"/>
@@ -893,7 +902,7 @@
           <w:t xml:space="preserve">’s </w:t>
         </w:r>
       </w:ins>
-      <w:ins w:id="38" w:author="Stephen Benson" w:date="2017-02-14T20:36:00Z">
+      <w:ins w:id="39" w:author="Stephen Benson" w:date="2017-02-14T20:36:00Z">
         <w:r>
           <w:rPr>
             <w:sz w:val="24"/>
@@ -902,7 +911,7 @@
           <w:t xml:space="preserve">need to notify the </w:t>
         </w:r>
       </w:ins>
-      <w:ins w:id="39" w:author="Stephen Benson" w:date="2017-02-14T20:39:00Z">
+      <w:ins w:id="40" w:author="Stephen Benson" w:date="2017-02-14T20:39:00Z">
         <w:r>
           <w:rPr>
             <w:sz w:val="24"/>
@@ -911,7 +920,7 @@
           <w:t>group</w:t>
         </w:r>
       </w:ins>
-      <w:ins w:id="40" w:author="Stephen Benson" w:date="2017-02-14T20:37:00Z">
+      <w:ins w:id="41" w:author="Stephen Benson" w:date="2017-02-14T20:37:00Z">
         <w:r>
           <w:rPr>
             <w:sz w:val="24"/>
@@ -943,7 +952,7 @@
         </w:rPr>
         <w:t>a consistent, open experience</w:t>
       </w:r>
-      <w:del w:id="41" w:author="Stephen Benson" w:date="2017-02-14T20:29:00Z">
+      <w:del w:id="42" w:author="Stephen Benson" w:date="2017-02-14T20:29:00Z">
         <w:r>
           <w:rPr>
             <w:sz w:val="24"/>
@@ -952,7 +961,7 @@
           <w:delText xml:space="preserve"> to whoever has the app,</w:delText>
         </w:r>
       </w:del>
-      <w:ins w:id="42" w:author="Stephen Benson" w:date="2017-02-14T20:29:00Z">
+      <w:ins w:id="43" w:author="Stephen Benson" w:date="2017-02-14T20:29:00Z">
         <w:r>
           <w:rPr>
             <w:sz w:val="24"/>
@@ -961,7 +970,7 @@
           <w:t xml:space="preserve"> </w:t>
         </w:r>
       </w:ins>
-      <w:del w:id="43" w:author="Stephen Benson" w:date="2017-02-14T20:29:00Z">
+      <w:del w:id="44" w:author="Stephen Benson" w:date="2017-02-14T20:29:00Z">
         <w:r>
           <w:rPr>
             <w:sz w:val="24"/>
@@ -970,7 +979,7 @@
           <w:delText xml:space="preserve"> </w:delText>
         </w:r>
       </w:del>
-      <w:del w:id="44" w:author="Modifica, Lisa" w:date="2017-01-23T14:26:00Z">
+      <w:del w:id="45" w:author="Modifica, Lisa" w:date="2017-01-23T14:26:00Z">
         <w:r>
           <w:rPr>
             <w:sz w:val="24"/>
@@ -979,7 +988,7 @@
           <w:delText>where one</w:delText>
         </w:r>
       </w:del>
-      <w:ins w:id="45" w:author="Modifica, Lisa" w:date="2017-01-23T14:26:00Z">
+      <w:ins w:id="46" w:author="Modifica, Lisa" w:date="2017-01-23T14:26:00Z">
         <w:r>
           <w:rPr>
             <w:sz w:val="24"/>
@@ -987,8 +996,8 @@
           </w:rPr>
           <w:t xml:space="preserve">so </w:t>
         </w:r>
-        <w:commentRangeStart w:id="46"/>
-        <w:del w:id="47" w:author="Stephen Benson" w:date="2017-02-14T20:26:00Z">
+        <w:commentRangeStart w:id="47"/>
+        <w:del w:id="48" w:author="Stephen Benson" w:date="2017-02-14T20:26:00Z">
           <w:r>
             <w:rPr>
               <w:sz w:val="24"/>
@@ -996,16 +1005,16 @@
             </w:rPr>
             <w:delText>users</w:delText>
           </w:r>
-          <w:commentRangeEnd w:id="46"/>
+          <w:commentRangeEnd w:id="47"/>
           <w:r>
             <w:rPr>
               <w:rStyle w:val="CommentReference"/>
             </w:rPr>
-            <w:commentReference w:id="46"/>
+            <w:commentReference w:id="47"/>
           </w:r>
         </w:del>
       </w:ins>
-      <w:ins w:id="49" w:author="Stephen Benson" w:date="2017-02-14T20:26:00Z">
+      <w:ins w:id="50" w:author="Stephen Benson" w:date="2017-02-14T20:26:00Z">
         <w:r>
           <w:rPr>
             <w:sz w:val="24"/>
@@ -1037,7 +1046,7 @@
         </w:rPr>
         <w:t xml:space="preserve"> listings displayed on a map of that </w:t>
       </w:r>
-      <w:commentRangeStart w:id="50"/>
+      <w:commentRangeStart w:id="51"/>
       <w:r>
         <w:rPr>
           <w:sz w:val="24"/>
@@ -1045,12 +1054,12 @@
         </w:rPr>
         <w:t>city</w:t>
       </w:r>
-      <w:commentRangeEnd w:id="50"/>
+      <w:commentRangeEnd w:id="51"/>
       <w:r>
         <w:rPr>
           <w:rStyle w:val="CommentReference"/>
         </w:rPr>
-        <w:commentReference w:id="50"/>
+        <w:commentReference w:id="51"/>
       </w:r>
       <w:r>
         <w:rPr>
@@ -1104,8 +1113,8 @@
         </w:rPr>
         <w:t xml:space="preserve">Another issue with </w:t>
       </w:r>
-      <w:commentRangeStart w:id="51"/>
-      <w:del w:id="52" w:author="Stephen Benson" w:date="2017-02-14T20:37:00Z">
+      <w:commentRangeStart w:id="52"/>
+      <w:del w:id="53" w:author="Stephen Benson" w:date="2017-02-14T20:37:00Z">
         <w:r>
           <w:rPr>
             <w:sz w:val="24"/>
@@ -1113,12 +1122,12 @@
           </w:rPr>
           <w:delText>this</w:delText>
         </w:r>
-        <w:commentRangeEnd w:id="51"/>
+        <w:commentRangeEnd w:id="52"/>
         <w:r>
           <w:rPr>
             <w:rStyle w:val="CommentReference"/>
           </w:rPr>
-          <w:commentReference w:id="51"/>
+          <w:commentReference w:id="52"/>
         </w:r>
         <w:r>
           <w:rPr>
@@ -1128,7 +1137,7 @@
           <w:delText xml:space="preserve"> </w:delText>
         </w:r>
       </w:del>
-      <w:ins w:id="53" w:author="Stephen Benson" w:date="2017-02-14T20:37:00Z">
+      <w:ins w:id="54" w:author="Stephen Benson" w:date="2017-02-14T20:37:00Z">
         <w:r>
           <w:rPr>
             <w:sz w:val="24"/>
@@ -1240,7 +1249,7 @@
         </w:rPr>
         <w:t xml:space="preserve"> that week, etc.). </w:t>
       </w:r>
-      <w:del w:id="54" w:author="Stephen Benson" w:date="2017-02-14T20:39:00Z">
+      <w:del w:id="55" w:author="Stephen Benson" w:date="2017-02-14T20:39:00Z">
         <w:r>
           <w:rPr>
             <w:sz w:val="24"/>
@@ -1249,7 +1258,7 @@
           <w:delText xml:space="preserve">This </w:delText>
         </w:r>
       </w:del>
-      <w:ins w:id="55" w:author="Stephen Benson" w:date="2017-02-14T20:39:00Z">
+      <w:ins w:id="56" w:author="Stephen Benson" w:date="2017-02-14T20:39:00Z">
         <w:r>
           <w:rPr>
             <w:sz w:val="24"/>
@@ -1258,7 +1267,7 @@
           <w:t xml:space="preserve">Currently, the only </w:t>
         </w:r>
       </w:ins>
-      <w:del w:id="56" w:author="Stephen Benson" w:date="2017-02-14T20:39:00Z">
+      <w:del w:id="57" w:author="Stephen Benson" w:date="2017-02-14T20:39:00Z">
         <w:r>
           <w:rPr>
             <w:sz w:val="24"/>
@@ -1274,7 +1283,7 @@
         </w:rPr>
         <w:t xml:space="preserve"> way </w:t>
       </w:r>
-      <w:del w:id="57" w:author="Stephen Benson" w:date="2017-02-14T20:39:00Z">
+      <w:del w:id="58" w:author="Stephen Benson" w:date="2017-02-14T20:39:00Z">
         <w:r>
           <w:rPr>
             <w:sz w:val="24"/>
@@ -1283,7 +1292,7 @@
           <w:delText xml:space="preserve">one </w:delText>
         </w:r>
       </w:del>
-      <w:ins w:id="58" w:author="Stephen Benson" w:date="2017-02-14T20:39:00Z">
+      <w:ins w:id="59" w:author="Stephen Benson" w:date="2017-02-14T20:39:00Z">
         <w:r>
           <w:rPr>
             <w:sz w:val="24"/>
@@ -1299,7 +1308,7 @@
         </w:rPr>
         <w:t xml:space="preserve">can </w:t>
       </w:r>
-      <w:del w:id="59" w:author="Stephen Benson" w:date="2017-02-14T20:39:00Z">
+      <w:del w:id="60" w:author="Stephen Benson" w:date="2017-02-14T20:39:00Z">
         <w:r>
           <w:rPr>
             <w:sz w:val="24"/>
@@ -1331,8 +1340,8 @@
         </w:rPr>
         <w:t xml:space="preserve"> is happening that day is if the </w:t>
       </w:r>
-      <w:commentRangeStart w:id="60"/>
-      <w:del w:id="61" w:author="Stephen Benson" w:date="2017-02-14T20:39:00Z">
+      <w:commentRangeStart w:id="61"/>
+      <w:del w:id="62" w:author="Stephen Benson" w:date="2017-02-14T20:39:00Z">
         <w:r>
           <w:rPr>
             <w:sz w:val="24"/>
@@ -1340,12 +1349,12 @@
           </w:rPr>
           <w:delText>producer</w:delText>
         </w:r>
-        <w:commentRangeEnd w:id="60"/>
+        <w:commentRangeEnd w:id="61"/>
         <w:r>
           <w:rPr>
             <w:rStyle w:val="CommentReference"/>
           </w:rPr>
-          <w:commentReference w:id="60"/>
+          <w:commentReference w:id="61"/>
         </w:r>
         <w:r>
           <w:rPr>
@@ -1355,7 +1364,7 @@
           <w:delText xml:space="preserve"> </w:delText>
         </w:r>
       </w:del>
-      <w:ins w:id="62" w:author="Stephen Benson" w:date="2017-02-14T20:39:00Z">
+      <w:ins w:id="63" w:author="Stephen Benson" w:date="2017-02-14T20:39:00Z">
         <w:r>
           <w:rPr>
             <w:sz w:val="24"/>
@@ -1387,7 +1396,7 @@
         </w:rPr>
         <w:t xml:space="preserve"> is happening. </w:t>
       </w:r>
-      <w:del w:id="63" w:author="Stephen Benson" w:date="2017-02-14T20:40:00Z">
+      <w:del w:id="64" w:author="Stephen Benson" w:date="2017-02-14T20:40:00Z">
         <w:r>
           <w:rPr>
             <w:sz w:val="24"/>
@@ -1396,7 +1405,7 @@
           <w:delText xml:space="preserve">This </w:delText>
         </w:r>
       </w:del>
-      <w:ins w:id="64" w:author="Stephen Benson" w:date="2017-02-14T20:40:00Z">
+      <w:ins w:id="65" w:author="Stephen Benson" w:date="2017-02-14T20:40:00Z">
         <w:r>
           <w:rPr>
             <w:sz w:val="24"/>
@@ -1412,7 +1421,7 @@
         </w:rPr>
         <w:t xml:space="preserve">is problematic because any given </w:t>
       </w:r>
-      <w:del w:id="65" w:author="Stephen Benson" w:date="2017-02-14T20:40:00Z">
+      <w:del w:id="66" w:author="Stephen Benson" w:date="2017-02-14T20:40:00Z">
         <w:r>
           <w:rPr>
             <w:sz w:val="24"/>
@@ -1421,7 +1430,7 @@
           <w:delText xml:space="preserve">comic </w:delText>
         </w:r>
       </w:del>
-      <w:ins w:id="66" w:author="Stephen Benson" w:date="2017-02-14T20:40:00Z">
+      <w:ins w:id="67" w:author="Stephen Benson" w:date="2017-02-14T20:40:00Z">
         <w:r>
           <w:rPr>
             <w:sz w:val="24"/>
@@ -1437,7 +1446,7 @@
         </w:rPr>
         <w:t xml:space="preserve">may not be Facebook friends with the </w:t>
       </w:r>
-      <w:del w:id="67" w:author="Stephen Benson" w:date="2017-02-14T20:40:00Z">
+      <w:del w:id="68" w:author="Stephen Benson" w:date="2017-02-14T20:40:00Z">
         <w:r>
           <w:rPr>
             <w:sz w:val="24"/>
@@ -1446,7 +1455,7 @@
           <w:delText>producer</w:delText>
         </w:r>
       </w:del>
-      <w:ins w:id="68" w:author="Stephen Benson" w:date="2017-02-14T20:40:00Z">
+      <w:ins w:id="69" w:author="Stephen Benson" w:date="2017-02-14T20:40:00Z">
         <w:r>
           <w:rPr>
             <w:sz w:val="24"/>
@@ -1526,7 +1535,7 @@
         </w:rPr>
         <w:t xml:space="preserve">, a </w:t>
       </w:r>
-      <w:del w:id="69" w:author="Stephen Benson" w:date="2017-02-14T20:40:00Z">
+      <w:del w:id="70" w:author="Stephen Benson" w:date="2017-02-14T20:40:00Z">
         <w:r>
           <w:rPr>
             <w:sz w:val="24"/>
@@ -1535,7 +1544,7 @@
           <w:delText xml:space="preserve">producer </w:delText>
         </w:r>
       </w:del>
-      <w:ins w:id="70" w:author="Stephen Benson" w:date="2017-02-14T20:40:00Z">
+      <w:ins w:id="71" w:author="Stephen Benson" w:date="2017-02-14T20:40:00Z">
         <w:r>
           <w:rPr>
             <w:sz w:val="24"/>
@@ -1567,7 +1576,7 @@
         </w:rPr>
         <w:t xml:space="preserve"> to the map, and once added with the proper parameters (duration, location, set length given to each </w:t>
       </w:r>
-      <w:del w:id="71" w:author="Stephen Benson" w:date="2017-02-15T19:34:00Z">
+      <w:del w:id="72" w:author="Stephen Benson" w:date="2017-02-15T19:34:00Z">
         <w:r>
           <w:rPr>
             <w:sz w:val="24"/>
@@ -1576,7 +1585,7 @@
           <w:delText>comic</w:delText>
         </w:r>
       </w:del>
-      <w:ins w:id="72" w:author="Stephen Benson" w:date="2017-02-15T19:34:00Z">
+      <w:ins w:id="73" w:author="Stephen Benson" w:date="2017-02-15T19:34:00Z">
         <w:r>
           <w:rPr>
             <w:sz w:val="24"/>
@@ -1592,7 +1601,7 @@
         </w:rPr>
         <w:t xml:space="preserve">, recurring basis, etc.), the </w:t>
       </w:r>
-      <w:del w:id="73" w:author="Stephen Benson" w:date="2017-02-14T20:40:00Z">
+      <w:del w:id="74" w:author="Stephen Benson" w:date="2017-02-14T20:40:00Z">
         <w:r>
           <w:rPr>
             <w:sz w:val="24"/>
@@ -1601,7 +1610,7 @@
           <w:delText xml:space="preserve">producer </w:delText>
         </w:r>
       </w:del>
-      <w:ins w:id="74" w:author="Stephen Benson" w:date="2017-02-14T20:40:00Z">
+      <w:ins w:id="75" w:author="Stephen Benson" w:date="2017-02-14T20:40:00Z">
         <w:r>
           <w:rPr>
             <w:sz w:val="24"/>
@@ -1649,7 +1658,7 @@
         </w:rPr>
         <w:t xml:space="preserve"> happening today? Y/N”. The </w:t>
       </w:r>
-      <w:del w:id="75" w:author="Stephen Benson" w:date="2017-02-14T20:40:00Z">
+      <w:del w:id="76" w:author="Stephen Benson" w:date="2017-02-14T20:40:00Z">
         <w:r>
           <w:rPr>
             <w:sz w:val="24"/>
@@ -1658,7 +1667,7 @@
           <w:delText xml:space="preserve">producer </w:delText>
         </w:r>
       </w:del>
-      <w:ins w:id="76" w:author="Stephen Benson" w:date="2017-02-14T20:40:00Z">
+      <w:ins w:id="77" w:author="Stephen Benson" w:date="2017-02-14T20:40:00Z">
         <w:r>
           <w:rPr>
             <w:sz w:val="24"/>
@@ -1674,7 +1683,7 @@
         </w:rPr>
         <w:t xml:space="preserve">can respond to this with one tap, where </w:t>
       </w:r>
-      <w:del w:id="77" w:author="Stephen Benson" w:date="2017-02-15T19:34:00Z">
+      <w:del w:id="78" w:author="Stephen Benson" w:date="2017-02-15T19:34:00Z">
         <w:r>
           <w:rPr>
             <w:sz w:val="24"/>
@@ -1683,7 +1692,7 @@
           <w:delText>comic</w:delText>
         </w:r>
       </w:del>
-      <w:ins w:id="78" w:author="Stephen Benson" w:date="2017-02-15T19:34:00Z">
+      <w:ins w:id="79" w:author="Stephen Benson" w:date="2017-02-15T19:34:00Z">
         <w:r>
           <w:rPr>
             <w:sz w:val="24"/>
@@ -1715,7 +1724,7 @@
         </w:rPr>
         <w:t xml:space="preserve"> is running that day or </w:t>
       </w:r>
-      <w:commentRangeStart w:id="79"/>
+      <w:commentRangeStart w:id="80"/>
       <w:r>
         <w:rPr>
           <w:sz w:val="24"/>
@@ -1723,12 +1732,12 @@
         </w:rPr>
         <w:t>not</w:t>
       </w:r>
-      <w:commentRangeEnd w:id="79"/>
+      <w:commentRangeEnd w:id="80"/>
       <w:r>
         <w:rPr>
           <w:rStyle w:val="CommentReference"/>
         </w:rPr>
-        <w:commentReference w:id="79"/>
+        <w:commentReference w:id="80"/>
       </w:r>
       <w:r>
         <w:rPr>
@@ -1819,7 +1828,7 @@
         </w:rPr>
         <w:t xml:space="preserve"> have in person sign ups, where </w:t>
       </w:r>
-      <w:del w:id="80" w:author="Stephen Benson" w:date="2017-02-15T19:34:00Z">
+      <w:del w:id="81" w:author="Stephen Benson" w:date="2017-02-15T19:34:00Z">
         <w:r>
           <w:rPr>
             <w:sz w:val="24"/>
@@ -1828,7 +1837,7 @@
           <w:delText>comic</w:delText>
         </w:r>
       </w:del>
-      <w:ins w:id="81" w:author="Stephen Benson" w:date="2017-02-15T19:34:00Z">
+      <w:ins w:id="82" w:author="Stephen Benson" w:date="2017-02-15T19:34:00Z">
         <w:r>
           <w:rPr>
             <w:sz w:val="24"/>
@@ -1868,7 +1877,7 @@
         </w:rPr>
         <w:t xml:space="preserve"> do online pre-signups, where the producer will post to the Facebook group </w:t>
       </w:r>
-      <w:del w:id="82" w:author="Modifica, Lisa" w:date="2017-01-24T20:55:00Z">
+      <w:del w:id="83" w:author="Modifica, Lisa" w:date="2017-01-24T20:55:00Z">
         <w:r>
           <w:rPr>
             <w:sz w:val="24"/>
@@ -1900,7 +1909,7 @@
         </w:rPr>
         <w:t xml:space="preserve"> to the Facebook group and allow </w:t>
       </w:r>
-      <w:del w:id="83" w:author="Stephen Benson" w:date="2017-02-15T19:34:00Z">
+      <w:del w:id="84" w:author="Stephen Benson" w:date="2017-02-15T19:34:00Z">
         <w:r>
           <w:rPr>
             <w:sz w:val="24"/>
@@ -1909,7 +1918,7 @@
           <w:delText>comic</w:delText>
         </w:r>
       </w:del>
-      <w:ins w:id="84" w:author="Stephen Benson" w:date="2017-02-15T19:34:00Z">
+      <w:ins w:id="85" w:author="Stephen Benson" w:date="2017-02-15T19:34:00Z">
         <w:r>
           <w:rPr>
             <w:sz w:val="24"/>
@@ -1957,7 +1966,7 @@
         </w:rPr>
         <w:t xml:space="preserve"> </w:t>
       </w:r>
-      <w:del w:id="85" w:author="Stephen Benson" w:date="2017-02-15T19:34:00Z">
+      <w:del w:id="86" w:author="Stephen Benson" w:date="2017-02-15T19:34:00Z">
         <w:r>
           <w:rPr>
             <w:sz w:val="24"/>
@@ -1966,7 +1975,7 @@
           <w:delText>comic</w:delText>
         </w:r>
       </w:del>
-      <w:ins w:id="86" w:author="Stephen Benson" w:date="2017-02-15T19:34:00Z">
+      <w:ins w:id="87" w:author="Stephen Benson" w:date="2017-02-15T19:34:00Z">
         <w:r>
           <w:rPr>
             <w:sz w:val="24"/>
@@ -2046,7 +2055,7 @@
         </w:rPr>
         <w:t xml:space="preserve"> each week. </w:t>
       </w:r>
-      <w:del w:id="87" w:author="Stephen Benson" w:date="2017-02-15T19:34:00Z">
+      <w:del w:id="88" w:author="Stephen Benson" w:date="2017-02-15T19:34:00Z">
         <w:r>
           <w:rPr>
             <w:sz w:val="24"/>
@@ -2055,7 +2064,7 @@
           <w:delText>Comic</w:delText>
         </w:r>
       </w:del>
-      <w:ins w:id="88" w:author="Stephen Benson" w:date="2017-02-15T19:34:00Z">
+      <w:ins w:id="89" w:author="Stephen Benson" w:date="2017-02-15T19:34:00Z">
         <w:r>
           <w:rPr>
             <w:sz w:val="24"/>
@@ -2071,7 +2080,7 @@
         </w:rPr>
         <w:t xml:space="preserve">s then know when exactly pre-sign ups will be posted, and can plan ahead </w:t>
       </w:r>
-      <w:del w:id="89" w:author="Modifica, Lisa" w:date="2017-01-24T20:56:00Z">
+      <w:del w:id="90" w:author="Modifica, Lisa" w:date="2017-01-24T20:56:00Z">
         <w:r>
           <w:rPr>
             <w:sz w:val="24"/>
@@ -2087,7 +2096,7 @@
         </w:rPr>
         <w:t>to sign up</w:t>
       </w:r>
-      <w:ins w:id="90" w:author="Modifica, Lisa" w:date="2017-01-24T20:56:00Z">
+      <w:ins w:id="91" w:author="Modifica, Lisa" w:date="2017-01-24T20:56:00Z">
         <w:r>
           <w:rPr>
             <w:sz w:val="24"/>
@@ -2103,7 +2112,7 @@
         </w:rPr>
         <w:t xml:space="preserve">. </w:t>
       </w:r>
-      <w:del w:id="91" w:author="Stephen Benson" w:date="2017-02-15T19:34:00Z">
+      <w:del w:id="92" w:author="Stephen Benson" w:date="2017-02-15T19:34:00Z">
         <w:r>
           <w:rPr>
             <w:sz w:val="24"/>
@@ -2112,7 +2121,7 @@
           <w:delText>Comic</w:delText>
         </w:r>
       </w:del>
-      <w:ins w:id="92" w:author="Stephen Benson" w:date="2017-02-15T19:34:00Z">
+      <w:ins w:id="93" w:author="Stephen Benson" w:date="2017-02-15T19:34:00Z">
         <w:r>
           <w:rPr>
             <w:sz w:val="24"/>
@@ -2153,7 +2162,7 @@
         <w:t>mic</w:t>
       </w:r>
       <w:proofErr w:type="spellEnd"/>
-      <w:del w:id="93" w:author="Modifica, Lisa" w:date="2017-01-24T20:58:00Z">
+      <w:del w:id="94" w:author="Modifica, Lisa" w:date="2017-01-24T20:58:00Z">
         <w:r>
           <w:rPr>
             <w:sz w:val="24"/>
@@ -2200,7 +2209,7 @@
         <w:tab/>
         <w:t xml:space="preserve">For many </w:t>
       </w:r>
-      <w:del w:id="94" w:author="Stephen Benson" w:date="2017-02-15T19:34:00Z">
+      <w:del w:id="95" w:author="Stephen Benson" w:date="2017-02-15T19:34:00Z">
         <w:r>
           <w:rPr>
             <w:sz w:val="24"/>
@@ -2209,7 +2218,7 @@
           <w:delText>comic</w:delText>
         </w:r>
       </w:del>
-      <w:ins w:id="95" w:author="Stephen Benson" w:date="2017-02-15T19:34:00Z">
+      <w:ins w:id="96" w:author="Stephen Benson" w:date="2017-02-15T19:34:00Z">
         <w:r>
           <w:rPr>
             <w:sz w:val="24"/>
@@ -2257,7 +2266,7 @@
         </w:rPr>
         <w:t xml:space="preserve">. Oftentimes, there will be multiple </w:t>
       </w:r>
-      <w:del w:id="96" w:author="Stephen Benson" w:date="2017-02-15T19:34:00Z">
+      <w:del w:id="97" w:author="Stephen Benson" w:date="2017-02-15T19:34:00Z">
         <w:r>
           <w:rPr>
             <w:sz w:val="24"/>
@@ -2266,7 +2275,7 @@
           <w:delText>comic</w:delText>
         </w:r>
       </w:del>
-      <w:ins w:id="97" w:author="Stephen Benson" w:date="2017-02-15T19:34:00Z">
+      <w:ins w:id="98" w:author="Stephen Benson" w:date="2017-02-15T19:34:00Z">
         <w:r>
           <w:rPr>
             <w:sz w:val="24"/>
@@ -2298,7 +2307,7 @@
         </w:rPr>
         <w:t xml:space="preserve"> on any given night, and theoretically this would be used by </w:t>
       </w:r>
-      <w:del w:id="98" w:author="Stephen Benson" w:date="2017-02-15T19:34:00Z">
+      <w:del w:id="99" w:author="Stephen Benson" w:date="2017-02-15T19:34:00Z">
         <w:r>
           <w:rPr>
             <w:sz w:val="24"/>
@@ -2307,7 +2316,7 @@
           <w:delText>comic</w:delText>
         </w:r>
       </w:del>
-      <w:ins w:id="99" w:author="Stephen Benson" w:date="2017-02-15T19:34:00Z">
+      <w:ins w:id="100" w:author="Stephen Benson" w:date="2017-02-15T19:34:00Z">
         <w:r>
           <w:rPr>
             <w:sz w:val="24"/>
@@ -2339,7 +2348,7 @@
         </w:rPr>
         <w:t xml:space="preserve">, then reach out. </w:t>
       </w:r>
-      <w:commentRangeStart w:id="100"/>
+      <w:commentRangeStart w:id="101"/>
       <w:proofErr w:type="spellStart"/>
       <w:r>
         <w:rPr>
@@ -2349,7 +2358,7 @@
         <w:t>MicSpot</w:t>
       </w:r>
       <w:proofErr w:type="spellEnd"/>
-      <w:ins w:id="101" w:author="Stephen Benson" w:date="2017-02-14T20:41:00Z">
+      <w:ins w:id="102" w:author="Stephen Benson" w:date="2017-02-14T20:41:00Z">
         <w:r>
           <w:rPr>
             <w:sz w:val="24"/>
@@ -2358,7 +2367,7 @@
           <w:t xml:space="preserve"> </w:t>
         </w:r>
       </w:ins>
-      <w:del w:id="102" w:author="Stephen Benson" w:date="2017-02-14T20:41:00Z">
+      <w:del w:id="103" w:author="Stephen Benson" w:date="2017-02-14T20:41:00Z">
         <w:r>
           <w:rPr>
             <w:sz w:val="24"/>
@@ -2367,7 +2376,7 @@
           <w:delText xml:space="preserve">, having the list of comics signed up for each open mic, would </w:delText>
         </w:r>
       </w:del>
-      <w:ins w:id="103" w:author="Stephen Benson" w:date="2017-02-14T20:41:00Z">
+      <w:ins w:id="104" w:author="Stephen Benson" w:date="2017-02-14T20:41:00Z">
         <w:r>
           <w:rPr>
             <w:sz w:val="24"/>
@@ -2384,7 +2393,7 @@
         <w:t xml:space="preserve">address this need by </w:t>
       </w:r>
       <w:proofErr w:type="gramStart"/>
-      <w:ins w:id="104" w:author="Stephen Benson" w:date="2017-02-14T20:42:00Z">
+      <w:ins w:id="105" w:author="Stephen Benson" w:date="2017-02-14T20:42:00Z">
         <w:r>
           <w:rPr>
             <w:sz w:val="24"/>
@@ -2401,7 +2410,7 @@
           <w:t xml:space="preserve"> </w:t>
         </w:r>
       </w:ins>
-      <w:del w:id="105" w:author="Stephen Benson" w:date="2017-02-14T20:41:00Z">
+      <w:del w:id="106" w:author="Stephen Benson" w:date="2017-02-14T20:41:00Z">
         <w:r>
           <w:rPr>
             <w:sz w:val="24"/>
@@ -2410,7 +2419,7 @@
           <w:delText xml:space="preserve">highlighting to the </w:delText>
         </w:r>
       </w:del>
-      <w:ins w:id="106" w:author="Stephen Benson" w:date="2017-02-14T20:42:00Z">
+      <w:ins w:id="107" w:author="Stephen Benson" w:date="2017-02-14T20:42:00Z">
         <w:r>
           <w:rPr>
             <w:sz w:val="24"/>
@@ -2435,7 +2444,7 @@
           <w:t xml:space="preserve"> so that they can coordinate travel.</w:t>
         </w:r>
       </w:ins>
-      <w:del w:id="107" w:author="Stephen Benson" w:date="2017-02-14T20:41:00Z">
+      <w:del w:id="108" w:author="Stephen Benson" w:date="2017-02-14T20:41:00Z">
         <w:r>
           <w:rPr>
             <w:sz w:val="24"/>
@@ -2444,7 +2453,7 @@
           <w:delText>user which other comics are doing the same open mics as them that night, where one can easily reach out and coordinate transportation from there</w:delText>
         </w:r>
       </w:del>
-      <w:del w:id="108" w:author="Stephen Benson" w:date="2017-02-14T20:42:00Z">
+      <w:del w:id="109" w:author="Stephen Benson" w:date="2017-02-14T20:42:00Z">
         <w:r>
           <w:rPr>
             <w:sz w:val="24"/>
@@ -2452,12 +2461,12 @@
           </w:rPr>
           <w:delText xml:space="preserve">. </w:delText>
         </w:r>
-        <w:commentRangeEnd w:id="100"/>
+        <w:commentRangeEnd w:id="101"/>
         <w:r>
           <w:rPr>
             <w:rStyle w:val="CommentReference"/>
           </w:rPr>
-          <w:commentReference w:id="100"/>
+          <w:commentReference w:id="101"/>
         </w:r>
       </w:del>
     </w:p>
@@ -2492,7 +2501,7 @@
         <w:tab/>
         <w:t xml:space="preserve">The reason stand up </w:t>
       </w:r>
-      <w:del w:id="109" w:author="Stephen Benson" w:date="2017-02-15T19:34:00Z">
+      <w:del w:id="110" w:author="Stephen Benson" w:date="2017-02-15T19:34:00Z">
         <w:r>
           <w:rPr>
             <w:sz w:val="24"/>
@@ -2501,7 +2510,7 @@
           <w:delText>comic</w:delText>
         </w:r>
       </w:del>
-      <w:ins w:id="110" w:author="Stephen Benson" w:date="2017-02-15T19:34:00Z">
+      <w:ins w:id="111" w:author="Stephen Benson" w:date="2017-02-15T19:34:00Z">
         <w:r>
           <w:rPr>
             <w:sz w:val="24"/>
@@ -2533,7 +2542,7 @@
         </w:rPr>
         <w:t xml:space="preserve"> is two fold. The first reason is to try out new jokes and sharpen old jokes, and the second reason is to try to get noticed by </w:t>
       </w:r>
-      <w:del w:id="111" w:author="Stephen Benson" w:date="2017-02-15T19:28:00Z">
+      <w:del w:id="112" w:author="Stephen Benson" w:date="2017-02-15T19:28:00Z">
         <w:r>
           <w:rPr>
             <w:sz w:val="24"/>
@@ -2542,7 +2551,7 @@
           <w:delText xml:space="preserve">other comics that produce shows </w:delText>
         </w:r>
       </w:del>
-      <w:ins w:id="112" w:author="Stephen Benson" w:date="2017-02-15T19:28:00Z">
+      <w:ins w:id="113" w:author="Stephen Benson" w:date="2017-02-15T19:28:00Z">
         <w:r>
           <w:rPr>
             <w:sz w:val="24"/>
@@ -2558,7 +2567,7 @@
         </w:rPr>
         <w:t xml:space="preserve">and get </w:t>
       </w:r>
-      <w:del w:id="113" w:author="Stephen Benson" w:date="2017-02-15T19:28:00Z">
+      <w:del w:id="114" w:author="Stephen Benson" w:date="2017-02-15T19:28:00Z">
         <w:r>
           <w:rPr>
             <w:sz w:val="24"/>
@@ -2567,7 +2576,7 @@
           <w:delText>put on paid showcases</w:delText>
         </w:r>
       </w:del>
-      <w:ins w:id="114" w:author="Stephen Benson" w:date="2017-02-15T19:28:00Z">
+      <w:ins w:id="115" w:author="Stephen Benson" w:date="2017-02-15T19:28:00Z">
         <w:r>
           <w:rPr>
             <w:sz w:val="24"/>
@@ -2583,7 +2592,7 @@
         </w:rPr>
         <w:t xml:space="preserve">. However, oftentimes the </w:t>
       </w:r>
-      <w:del w:id="115" w:author="Modifica, Lisa" w:date="2017-01-24T20:58:00Z">
+      <w:del w:id="116" w:author="Modifica, Lisa" w:date="2017-01-24T20:58:00Z">
         <w:r>
           <w:rPr>
             <w:sz w:val="24"/>
@@ -2592,7 +2601,7 @@
           <w:delText xml:space="preserve">other </w:delText>
         </w:r>
       </w:del>
-      <w:del w:id="116" w:author="Stephen Benson" w:date="2017-02-15T19:28:00Z">
+      <w:del w:id="117" w:author="Stephen Benson" w:date="2017-02-15T19:28:00Z">
         <w:r>
           <w:rPr>
             <w:sz w:val="24"/>
@@ -2601,7 +2610,7 @@
           <w:delText>comics</w:delText>
         </w:r>
       </w:del>
-      <w:ins w:id="117" w:author="Stephen Benson" w:date="2017-02-15T19:28:00Z">
+      <w:ins w:id="118" w:author="Stephen Benson" w:date="2017-02-15T19:28:00Z">
         <w:r>
           <w:rPr>
             <w:sz w:val="24"/>
@@ -2633,7 +2642,7 @@
         </w:rPr>
         <w:t xml:space="preserve"> will not watch the other </w:t>
       </w:r>
-      <w:del w:id="118" w:author="Stephen Benson" w:date="2017-02-15T19:28:00Z">
+      <w:del w:id="119" w:author="Stephen Benson" w:date="2017-02-15T19:28:00Z">
         <w:r>
           <w:rPr>
             <w:sz w:val="24"/>
@@ -2642,7 +2651,7 @@
           <w:delText xml:space="preserve">comics’ </w:delText>
         </w:r>
       </w:del>
-      <w:ins w:id="119" w:author="Stephen Benson" w:date="2017-02-15T19:28:00Z">
+      <w:ins w:id="120" w:author="Stephen Benson" w:date="2017-02-15T19:28:00Z">
         <w:r>
           <w:rPr>
             <w:sz w:val="24"/>
@@ -2651,7 +2660,7 @@
           <w:t>comedians</w:t>
         </w:r>
       </w:ins>
-      <w:ins w:id="120" w:author="Stephen Benson" w:date="2017-02-15T19:29:00Z">
+      <w:ins w:id="121" w:author="Stephen Benson" w:date="2017-02-15T19:29:00Z">
         <w:r>
           <w:rPr>
             <w:sz w:val="24"/>
@@ -2660,7 +2669,7 @@
           <w:t>’</w:t>
         </w:r>
       </w:ins>
-      <w:ins w:id="121" w:author="Stephen Benson" w:date="2017-02-15T19:28:00Z">
+      <w:ins w:id="122" w:author="Stephen Benson" w:date="2017-02-15T19:28:00Z">
         <w:r>
           <w:rPr>
             <w:sz w:val="24"/>
@@ -2676,7 +2685,7 @@
         </w:rPr>
         <w:t>sets</w:t>
       </w:r>
-      <w:del w:id="122" w:author="Modifica, Lisa" w:date="2017-01-24T20:58:00Z">
+      <w:del w:id="123" w:author="Modifica, Lisa" w:date="2017-01-24T20:58:00Z">
         <w:r>
           <w:rPr>
             <w:sz w:val="24"/>
@@ -2692,7 +2701,7 @@
         </w:rPr>
         <w:t xml:space="preserve"> and will instead choose to hang out outside the venue with other </w:t>
       </w:r>
-      <w:del w:id="123" w:author="Stephen Benson" w:date="2017-02-15T19:34:00Z">
+      <w:del w:id="124" w:author="Stephen Benson" w:date="2017-02-15T19:34:00Z">
         <w:r>
           <w:rPr>
             <w:sz w:val="24"/>
@@ -2701,7 +2710,7 @@
           <w:delText>comic</w:delText>
         </w:r>
       </w:del>
-      <w:ins w:id="124" w:author="Stephen Benson" w:date="2017-02-15T19:34:00Z">
+      <w:ins w:id="125" w:author="Stephen Benson" w:date="2017-02-15T19:34:00Z">
         <w:r>
           <w:rPr>
             <w:sz w:val="24"/>
@@ -2717,7 +2726,7 @@
         </w:rPr>
         <w:t xml:space="preserve">s and smoke cigarettes. This means that even if a relatively experienced </w:t>
       </w:r>
-      <w:del w:id="125" w:author="Stephen Benson" w:date="2017-02-15T19:34:00Z">
+      <w:del w:id="126" w:author="Stephen Benson" w:date="2017-02-15T19:34:00Z">
         <w:r>
           <w:rPr>
             <w:sz w:val="24"/>
@@ -2727,7 +2736,7 @@
         </w:r>
       </w:del>
       <w:proofErr w:type="gramStart"/>
-      <w:ins w:id="126" w:author="Stephen Benson" w:date="2017-02-15T19:34:00Z">
+      <w:ins w:id="127" w:author="Stephen Benson" w:date="2017-02-15T19:34:00Z">
         <w:r>
           <w:rPr>
             <w:sz w:val="24"/>
@@ -2759,7 +2768,7 @@
         </w:rPr>
         <w:t xml:space="preserve"> for months and consistently doing well, they still may be overlooked by producer-</w:t>
       </w:r>
-      <w:del w:id="127" w:author="Stephen Benson" w:date="2017-02-15T19:34:00Z">
+      <w:del w:id="128" w:author="Stephen Benson" w:date="2017-02-15T19:34:00Z">
         <w:r>
           <w:rPr>
             <w:sz w:val="24"/>
@@ -2768,7 +2777,7 @@
           <w:delText>comic</w:delText>
         </w:r>
       </w:del>
-      <w:ins w:id="128" w:author="Stephen Benson" w:date="2017-02-15T19:34:00Z">
+      <w:ins w:id="129" w:author="Stephen Benson" w:date="2017-02-15T19:34:00Z">
         <w:r>
           <w:rPr>
             <w:sz w:val="24"/>
@@ -2824,7 +2833,7 @@
         </w:rPr>
         <w:t xml:space="preserve"> can offer a service, where </w:t>
       </w:r>
-      <w:del w:id="129" w:author="Stephen Benson" w:date="2017-02-15T19:34:00Z">
+      <w:del w:id="130" w:author="Stephen Benson" w:date="2017-02-15T19:34:00Z">
         <w:r>
           <w:rPr>
             <w:sz w:val="24"/>
@@ -2833,7 +2842,7 @@
           <w:delText>comic</w:delText>
         </w:r>
       </w:del>
-      <w:ins w:id="130" w:author="Stephen Benson" w:date="2017-02-15T19:34:00Z">
+      <w:ins w:id="131" w:author="Stephen Benson" w:date="2017-02-15T19:34:00Z">
         <w:r>
           <w:rPr>
             <w:sz w:val="24"/>
@@ -2897,7 +2906,7 @@
         </w:rPr>
         <w:t xml:space="preserve"> page will display a “leaderboard” of sorts, where </w:t>
       </w:r>
-      <w:del w:id="131" w:author="Stephen Benson" w:date="2017-02-15T19:34:00Z">
+      <w:del w:id="132" w:author="Stephen Benson" w:date="2017-02-15T19:34:00Z">
         <w:r>
           <w:rPr>
             <w:sz w:val="24"/>
@@ -2906,7 +2915,7 @@
           <w:delText>comic</w:delText>
         </w:r>
       </w:del>
-      <w:ins w:id="132" w:author="Stephen Benson" w:date="2017-02-15T19:34:00Z">
+      <w:ins w:id="133" w:author="Stephen Benson" w:date="2017-02-15T19:34:00Z">
         <w:r>
           <w:rPr>
             <w:sz w:val="24"/>
@@ -2938,7 +2947,7 @@
         </w:rPr>
         <w:t xml:space="preserve"> the most times will be at the top. This </w:t>
       </w:r>
-      <w:del w:id="133" w:author="Stephen Benson" w:date="2017-02-15T19:31:00Z">
+      <w:del w:id="134" w:author="Stephen Benson" w:date="2017-02-15T19:31:00Z">
         <w:r>
           <w:rPr>
             <w:sz w:val="24"/>
@@ -2946,7 +2955,7 @@
           </w:rPr>
           <w:delText xml:space="preserve">visibility will allow an up and coming </w:delText>
         </w:r>
-        <w:commentRangeStart w:id="134"/>
+        <w:commentRangeStart w:id="135"/>
         <w:r>
           <w:rPr>
             <w:sz w:val="24"/>
@@ -2954,12 +2963,12 @@
           </w:rPr>
           <w:delText>comic’s</w:delText>
         </w:r>
-        <w:commentRangeEnd w:id="134"/>
+        <w:commentRangeEnd w:id="135"/>
         <w:r>
           <w:rPr>
             <w:rStyle w:val="CommentReference"/>
           </w:rPr>
-          <w:commentReference w:id="134"/>
+          <w:commentReference w:id="135"/>
         </w:r>
         <w:r>
           <w:rPr>
@@ -2969,7 +2978,7 @@
           <w:delText xml:space="preserve"> work to be noticed</w:delText>
         </w:r>
       </w:del>
-      <w:ins w:id="135" w:author="Stephen Benson" w:date="2017-02-15T19:31:00Z">
+      <w:ins w:id="136" w:author="Stephen Benson" w:date="2017-02-15T19:31:00Z">
         <w:r>
           <w:rPr>
             <w:sz w:val="24"/>
@@ -2994,7 +3003,7 @@
           <w:t xml:space="preserve"> to be recognized for that experience </w:t>
         </w:r>
       </w:ins>
-      <w:del w:id="136" w:author="Stephen Benson" w:date="2017-02-15T19:31:00Z">
+      <w:del w:id="137" w:author="Stephen Benson" w:date="2017-02-15T19:31:00Z">
         <w:r>
           <w:rPr>
             <w:sz w:val="24"/>
@@ -3010,7 +3019,7 @@
         </w:rPr>
         <w:t xml:space="preserve">and may make a </w:t>
       </w:r>
-      <w:del w:id="137" w:author="Stephen Benson" w:date="2017-02-15T19:32:00Z">
+      <w:del w:id="138" w:author="Stephen Benson" w:date="2017-02-15T19:32:00Z">
         <w:r>
           <w:rPr>
             <w:sz w:val="24"/>
@@ -3019,22 +3028,13 @@
           <w:delText xml:space="preserve">producer-comic </w:delText>
         </w:r>
       </w:del>
-      <w:ins w:id="138" w:author="Stephen Benson" w:date="2017-02-15T19:32:00Z">
-        <w:r>
-          <w:rPr>
-            <w:sz w:val="24"/>
-            <w:szCs w:val="24"/>
-          </w:rPr>
-          <w:t>ho</w:t>
-        </w:r>
-        <w:bookmarkStart w:id="139" w:name="_GoBack"/>
-        <w:bookmarkEnd w:id="139"/>
-        <w:r>
-          <w:rPr>
-            <w:sz w:val="24"/>
-            <w:szCs w:val="24"/>
-          </w:rPr>
-          <w:t xml:space="preserve">st to another venue </w:t>
+      <w:ins w:id="139" w:author="Stephen Benson" w:date="2017-02-15T19:32:00Z">
+        <w:r>
+          <w:rPr>
+            <w:sz w:val="24"/>
+            <w:szCs w:val="24"/>
+          </w:rPr>
+          <w:t xml:space="preserve">host to another venue </w:t>
         </w:r>
       </w:ins>
       <w:del w:id="140" w:author="Stephen Benson" w:date="2017-02-15T19:32:00Z">
@@ -4258,7 +4258,7 @@
 
 <file path=word/comments.xml><?xml version="1.0" encoding="utf-8"?>
 <w:comments xmlns:wpc="http://schemas.microsoft.com/office/word/2010/wordprocessingCanvas" xmlns:mo="http://schemas.microsoft.com/office/mac/office/2008/main" xmlns:mc="http://schemas.openxmlformats.org/markup-compatibility/2006" xmlns:mv="urn:schemas-microsoft-com:mac:vml" xmlns:o="urn:schemas-microsoft-com:office:office" xmlns:r="http://schemas.openxmlformats.org/officeDocument/2006/relationships" xmlns:m="http://schemas.openxmlformats.org/officeDocument/2006/math" xmlns:v="urn:schemas-microsoft-com:vml" xmlns:wp14="http://schemas.microsoft.com/office/word/2010/wordprocessingDrawing" xmlns:wp="http://schemas.openxmlformats.org/drawingml/2006/wordprocessingDrawing" xmlns:w10="urn:schemas-microsoft-com:office:word" xmlns:w="http://schemas.openxmlformats.org/wordprocessingml/2006/main" xmlns:w14="http://schemas.microsoft.com/office/word/2010/wordml" xmlns:wpg="http://schemas.microsoft.com/office/word/2010/wordprocessingGroup" xmlns:wpi="http://schemas.microsoft.com/office/word/2010/wordprocessingInk" xmlns:wne="http://schemas.microsoft.com/office/word/2006/wordml" xmlns:wps="http://schemas.microsoft.com/office/word/2010/wordprocessingShape" mc:Ignorable="w14 wp14">
-  <w:comment w:id="17" w:author="Modifica, Lisa" w:date="2017-01-23T14:03:00Z" w:initials="ML">
+  <w:comment w:id="18" w:author="Modifica, Lisa" w:date="2017-01-23T14:03:00Z" w:initials="ML">
     <w:p>
       <w:pPr>
         <w:pStyle w:val="CommentText"/>
@@ -4282,7 +4282,7 @@
       </w:r>
     </w:p>
   </w:comment>
-  <w:comment w:id="30" w:author="Modifica, Lisa" w:date="2017-01-23T14:25:00Z" w:initials="ML">
+  <w:comment w:id="31" w:author="Modifica, Lisa" w:date="2017-01-23T14:25:00Z" w:initials="ML">
     <w:p>
       <w:pPr>
         <w:pStyle w:val="CommentText"/>
@@ -4306,7 +4306,7 @@
       </w:r>
     </w:p>
   </w:comment>
-  <w:comment w:id="31" w:author="Modifica, Lisa" w:date="2017-01-24T20:51:00Z" w:initials="ML">
+  <w:comment w:id="32" w:author="Modifica, Lisa" w:date="2017-01-24T20:51:00Z" w:initials="ML">
     <w:p>
       <w:pPr>
         <w:pStyle w:val="CommentText"/>
@@ -4322,12 +4322,12 @@
       </w:r>
     </w:p>
   </w:comment>
-  <w:comment w:id="46" w:author="Modifica, Lisa" w:date="2017-01-24T20:52:00Z" w:initials="ML">
+  <w:comment w:id="47" w:author="Modifica, Lisa" w:date="2017-01-24T20:52:00Z" w:initials="ML">
     <w:p>
       <w:pPr>
         <w:pStyle w:val="CommentText"/>
       </w:pPr>
-      <w:ins w:id="48" w:author="Modifica, Lisa" w:date="2017-01-23T14:26:00Z">
+      <w:ins w:id="49" w:author="Modifica, Lisa" w:date="2017-01-23T14:26:00Z">
         <w:r>
           <w:rPr>
             <w:rStyle w:val="CommentReference"/>
@@ -4337,38 +4337,6 @@
       </w:ins>
       <w:r>
         <w:t xml:space="preserve">Or comedians. Keep terms consistent.  Also, you use one too much in these three sentences. </w:t>
-      </w:r>
-    </w:p>
-  </w:comment>
-  <w:comment w:id="50" w:author="Modifica, Lisa" w:date="2017-01-24T20:53:00Z" w:initials="ML">
-    <w:p>
-      <w:pPr>
-        <w:pStyle w:val="CommentText"/>
-      </w:pPr>
-      <w:r>
-        <w:rPr>
-          <w:rStyle w:val="CommentReference"/>
-        </w:rPr>
-        <w:annotationRef/>
-      </w:r>
-      <w:r>
-        <w:t xml:space="preserve">Does someone work for </w:t>
-      </w:r>
-      <w:proofErr w:type="spellStart"/>
-      <w:r>
-        <w:t>MicSpot</w:t>
-      </w:r>
-      <w:proofErr w:type="spellEnd"/>
-      <w:r>
-        <w:t xml:space="preserve"> and list open </w:t>
-      </w:r>
-      <w:proofErr w:type="spellStart"/>
-      <w:r>
-        <w:t>mics</w:t>
-      </w:r>
-      <w:proofErr w:type="spellEnd"/>
-      <w:r>
-        <w:t>?</w:t>
       </w:r>
     </w:p>
   </w:comment>
@@ -4378,6 +4346,38 @@
         <w:pStyle w:val="CommentText"/>
       </w:pPr>
       <w:r>
+        <w:rPr>
+          <w:rStyle w:val="CommentReference"/>
+        </w:rPr>
+        <w:annotationRef/>
+      </w:r>
+      <w:r>
+        <w:t xml:space="preserve">Does someone work for </w:t>
+      </w:r>
+      <w:proofErr w:type="spellStart"/>
+      <w:r>
+        <w:t>MicSpot</w:t>
+      </w:r>
+      <w:proofErr w:type="spellEnd"/>
+      <w:r>
+        <w:t xml:space="preserve"> and list open </w:t>
+      </w:r>
+      <w:proofErr w:type="spellStart"/>
+      <w:r>
+        <w:t>mics</w:t>
+      </w:r>
+      <w:proofErr w:type="spellEnd"/>
+      <w:r>
+        <w:t>?</w:t>
+      </w:r>
+    </w:p>
+  </w:comment>
+  <w:comment w:id="52" w:author="Modifica, Lisa" w:date="2017-01-24T20:53:00Z" w:initials="ML">
+    <w:p>
+      <w:pPr>
+        <w:pStyle w:val="CommentText"/>
+      </w:pPr>
+      <w:r>
         <w:t xml:space="preserve">Which </w:t>
       </w:r>
       <w:r>
@@ -4391,7 +4391,7 @@
       </w:r>
     </w:p>
   </w:comment>
-  <w:comment w:id="60" w:author="Modifica, Lisa" w:date="2017-01-24T20:54:00Z" w:initials="ML">
+  <w:comment w:id="61" w:author="Modifica, Lisa" w:date="2017-01-24T20:54:00Z" w:initials="ML">
     <w:p>
       <w:pPr>
         <w:pStyle w:val="CommentText"/>
@@ -4407,7 +4407,7 @@
       </w:r>
     </w:p>
   </w:comment>
-  <w:comment w:id="79" w:author="Modifica, Lisa" w:date="2017-01-24T20:55:00Z" w:initials="ML">
+  <w:comment w:id="80" w:author="Modifica, Lisa" w:date="2017-01-24T20:55:00Z" w:initials="ML">
     <w:p>
       <w:pPr>
         <w:pStyle w:val="CommentText"/>
@@ -4423,7 +4423,7 @@
       </w:r>
     </w:p>
   </w:comment>
-  <w:comment w:id="100" w:author="Modifica, Lisa" w:date="2017-01-24T20:58:00Z" w:initials="ML">
+  <w:comment w:id="101" w:author="Modifica, Lisa" w:date="2017-01-24T20:58:00Z" w:initials="ML">
     <w:p>
       <w:pPr>
         <w:pStyle w:val="CommentText"/>
@@ -4439,7 +4439,7 @@
       </w:r>
     </w:p>
   </w:comment>
-  <w:comment w:id="134" w:author="Modifica, Lisa" w:date="2017-02-15T19:34:00Z" w:initials="ML">
+  <w:comment w:id="135" w:author="Modifica, Lisa" w:date="2017-02-15T19:34:00Z" w:initials="ML">
     <w:p>
       <w:pPr>
         <w:pStyle w:val="CommentText"/>

</xml_diff>